<commit_message>
Add week 5 diagrams and week 6 polymorphism example
</commit_message>
<xml_diff>
--- a/Implementation and Testing Unit.docx
+++ b/Implementation and Testing Unit.docx
@@ -245,12 +245,12 @@
           <wp:inline distB="114300" distT="114300" distL="114300" distR="114300">
             <wp:extent cx="2861393" cy="1481138"/>
             <wp:effectExtent b="0" l="0" r="0" t="0"/>
-            <wp:docPr id="10" name="image20.png"/>
+            <wp:docPr id="14" name="image28.png"/>
             <a:graphic>
               <a:graphicData uri="http://schemas.openxmlformats.org/drawingml/2006/picture">
                 <pic:pic>
                   <pic:nvPicPr>
-                    <pic:cNvPr id="0" name="image20.png"/>
+                    <pic:cNvPr id="0" name="image28.png"/>
                     <pic:cNvPicPr preferRelativeResize="0"/>
                   </pic:nvPicPr>
                   <pic:blipFill>
@@ -295,12 +295,12 @@
           <wp:inline distB="114300" distT="114300" distL="114300" distR="114300">
             <wp:extent cx="5943600" cy="1028700"/>
             <wp:effectExtent b="0" l="0" r="0" t="0"/>
-            <wp:docPr id="9" name="image19.png"/>
+            <wp:docPr id="13" name="image27.png"/>
             <a:graphic>
               <a:graphicData uri="http://schemas.openxmlformats.org/drawingml/2006/picture">
                 <pic:pic>
                   <pic:nvPicPr>
-                    <pic:cNvPr id="0" name="image19.png"/>
+                    <pic:cNvPr id="0" name="image27.png"/>
                     <pic:cNvPicPr preferRelativeResize="0"/>
                   </pic:nvPicPr>
                   <pic:blipFill>
@@ -399,12 +399,12 @@
           <wp:inline distB="114300" distT="114300" distL="114300" distR="114300">
             <wp:extent cx="3910013" cy="1544291"/>
             <wp:effectExtent b="0" l="0" r="0" t="0"/>
-            <wp:docPr id="8" name="image18.png"/>
+            <wp:docPr id="5" name="image15.png"/>
             <a:graphic>
               <a:graphicData uri="http://schemas.openxmlformats.org/drawingml/2006/picture">
                 <pic:pic>
                   <pic:nvPicPr>
-                    <pic:cNvPr id="0" name="image18.png"/>
+                    <pic:cNvPr id="0" name="image15.png"/>
                     <pic:cNvPicPr preferRelativeResize="0"/>
                   </pic:nvPicPr>
                   <pic:blipFill>
@@ -449,12 +449,12 @@
           <wp:inline distB="114300" distT="114300" distL="114300" distR="114300">
             <wp:extent cx="5943600" cy="1358900"/>
             <wp:effectExtent b="0" l="0" r="0" t="0"/>
-            <wp:docPr id="3" name="image11.png"/>
+            <wp:docPr id="8" name="image21.png"/>
             <a:graphic>
               <a:graphicData uri="http://schemas.openxmlformats.org/drawingml/2006/picture">
                 <pic:pic>
                   <pic:nvPicPr>
-                    <pic:cNvPr id="0" name="image11.png"/>
+                    <pic:cNvPr id="0" name="image21.png"/>
                     <pic:cNvPicPr preferRelativeResize="0"/>
                   </pic:nvPicPr>
                   <pic:blipFill>
@@ -553,12 +553,12 @@
           <wp:inline distB="114300" distT="114300" distL="114300" distR="114300">
             <wp:extent cx="2701917" cy="1709738"/>
             <wp:effectExtent b="0" l="0" r="0" t="0"/>
-            <wp:docPr id="4" name="image12.png"/>
+            <wp:docPr id="10" name="image23.png"/>
             <a:graphic>
               <a:graphicData uri="http://schemas.openxmlformats.org/drawingml/2006/picture">
                 <pic:pic>
                   <pic:nvPicPr>
-                    <pic:cNvPr id="0" name="image12.png"/>
+                    <pic:cNvPr id="0" name="image23.png"/>
                     <pic:cNvPicPr preferRelativeResize="0"/>
                   </pic:nvPicPr>
                   <pic:blipFill>
@@ -590,12 +590,12 @@
           <wp:inline distB="114300" distT="114300" distL="114300" distR="114300">
             <wp:extent cx="3054821" cy="2033588"/>
             <wp:effectExtent b="0" l="0" r="0" t="0"/>
-            <wp:docPr id="7" name="image17.png"/>
+            <wp:docPr id="3" name="image10.png"/>
             <a:graphic>
               <a:graphicData uri="http://schemas.openxmlformats.org/drawingml/2006/picture">
                 <pic:pic>
                   <pic:nvPicPr>
-                    <pic:cNvPr id="0" name="image17.png"/>
+                    <pic:cNvPr id="0" name="image10.png"/>
                     <pic:cNvPicPr preferRelativeResize="0"/>
                   </pic:nvPicPr>
                   <pic:blipFill>
@@ -655,12 +655,12 @@
           <wp:inline distB="114300" distT="114300" distL="114300" distR="114300">
             <wp:extent cx="5943600" cy="1765300"/>
             <wp:effectExtent b="0" l="0" r="0" t="0"/>
-            <wp:docPr id="2" name="image10.png"/>
+            <wp:docPr id="7" name="image19.png"/>
             <a:graphic>
               <a:graphicData uri="http://schemas.openxmlformats.org/drawingml/2006/picture">
                 <pic:pic>
                   <pic:nvPicPr>
-                    <pic:cNvPr id="0" name="image10.png"/>
+                    <pic:cNvPr id="0" name="image19.png"/>
                     <pic:cNvPicPr preferRelativeResize="0"/>
                   </pic:nvPicPr>
                   <pic:blipFill>
@@ -785,12 +785,12 @@
           <wp:inline distB="114300" distT="114300" distL="114300" distR="114300">
             <wp:extent cx="2595563" cy="924020"/>
             <wp:effectExtent b="0" l="0" r="0" t="0"/>
-            <wp:docPr id="1" name="image7.png"/>
+            <wp:docPr id="6" name="image18.png"/>
             <a:graphic>
               <a:graphicData uri="http://schemas.openxmlformats.org/drawingml/2006/picture">
                 <pic:pic>
                   <pic:nvPicPr>
-                    <pic:cNvPr id="0" name="image7.png"/>
+                    <pic:cNvPr id="0" name="image18.png"/>
                     <pic:cNvPicPr preferRelativeResize="0"/>
                   </pic:nvPicPr>
                   <pic:blipFill>
@@ -822,12 +822,12 @@
           <wp:inline distB="114300" distT="114300" distL="114300" distR="114300">
             <wp:extent cx="2624138" cy="1901975"/>
             <wp:effectExtent b="0" l="0" r="0" t="0"/>
-            <wp:docPr id="5" name="image15.png"/>
+            <wp:docPr id="11" name="image25.png"/>
             <a:graphic>
               <a:graphicData uri="http://schemas.openxmlformats.org/drawingml/2006/picture">
                 <pic:pic>
                   <pic:nvPicPr>
-                    <pic:cNvPr id="0" name="image15.png"/>
+                    <pic:cNvPr id="0" name="image25.png"/>
                     <pic:cNvPicPr preferRelativeResize="0"/>
                   </pic:nvPicPr>
                   <pic:blipFill>
@@ -859,12 +859,12 @@
           <wp:inline distB="114300" distT="114300" distL="114300" distR="114300">
             <wp:extent cx="6128087" cy="2471738"/>
             <wp:effectExtent b="0" l="0" r="0" t="0"/>
-            <wp:docPr id="6" name="image16.png"/>
+            <wp:docPr id="12" name="image26.png"/>
             <a:graphic>
               <a:graphicData uri="http://schemas.openxmlformats.org/drawingml/2006/picture">
                 <pic:pic>
                   <pic:nvPicPr>
-                    <pic:cNvPr id="0" name="image16.png"/>
+                    <pic:cNvPr id="0" name="image26.png"/>
                     <pic:cNvPicPr preferRelativeResize="0"/>
                   </pic:nvPicPr>
                   <pic:blipFill>
@@ -955,6 +955,193 @@
           <w:b w:val="1"/>
         </w:rPr>
       </w:pPr>
+      <w:r>
+        <w:rPr>
+          <w:b w:val="1"/>
+        </w:rPr>
+        <w:drawing>
+          <wp:inline distB="114300" distT="114300" distL="114300" distR="114300">
+            <wp:extent cx="3795713" cy="2852987"/>
+            <wp:effectExtent b="0" l="0" r="0" t="0"/>
+            <wp:docPr id="1" name="image7.png"/>
+            <a:graphic>
+              <a:graphicData uri="http://schemas.openxmlformats.org/drawingml/2006/picture">
+                <pic:pic>
+                  <pic:nvPicPr>
+                    <pic:cNvPr id="0" name="image7.png"/>
+                    <pic:cNvPicPr preferRelativeResize="0"/>
+                  </pic:nvPicPr>
+                  <pic:blipFill>
+                    <a:blip r:embed="rId15"/>
+                    <a:srcRect b="0" l="0" r="0" t="0"/>
+                    <a:stretch>
+                      <a:fillRect/>
+                    </a:stretch>
+                  </pic:blipFill>
+                  <pic:spPr>
+                    <a:xfrm>
+                      <a:off x="0" y="0"/>
+                      <a:ext cx="3795713" cy="2852987"/>
+                    </a:xfrm>
+                    <a:prstGeom prst="rect"/>
+                    <a:ln/>
+                  </pic:spPr>
+                </pic:pic>
+              </a:graphicData>
+            </a:graphic>
+          </wp:inline>
+        </w:drawing>
+      </w:r>
+      <w:r>
+        <w:rPr>
+          <w:rtl w:val="0"/>
+        </w:rPr>
+      </w:r>
+    </w:p>
+    <w:p>
+      <w:pPr>
+        <w:contextualSpacing w:val="0"/>
+        <w:rPr>
+          <w:b w:val="1"/>
+        </w:rPr>
+      </w:pPr>
+      <w:r>
+        <w:rPr>
+          <w:b w:val="1"/>
+        </w:rPr>
+        <w:drawing>
+          <wp:inline distB="114300" distT="114300" distL="114300" distR="114300">
+            <wp:extent cx="6264496" cy="3957638"/>
+            <wp:effectExtent b="0" l="0" r="0" t="0"/>
+            <wp:docPr id="4" name="image14.png"/>
+            <a:graphic>
+              <a:graphicData uri="http://schemas.openxmlformats.org/drawingml/2006/picture">
+                <pic:pic>
+                  <pic:nvPicPr>
+                    <pic:cNvPr id="0" name="image14.png"/>
+                    <pic:cNvPicPr preferRelativeResize="0"/>
+                  </pic:nvPicPr>
+                  <pic:blipFill>
+                    <a:blip r:embed="rId16"/>
+                    <a:srcRect b="0" l="0" r="0" t="0"/>
+                    <a:stretch>
+                      <a:fillRect/>
+                    </a:stretch>
+                  </pic:blipFill>
+                  <pic:spPr>
+                    <a:xfrm>
+                      <a:off x="0" y="0"/>
+                      <a:ext cx="6264496" cy="3957638"/>
+                    </a:xfrm>
+                    <a:prstGeom prst="rect"/>
+                    <a:ln/>
+                  </pic:spPr>
+                </pic:pic>
+              </a:graphicData>
+            </a:graphic>
+          </wp:inline>
+        </w:drawing>
+      </w:r>
+      <w:r>
+        <w:rPr>
+          <w:rtl w:val="0"/>
+        </w:rPr>
+      </w:r>
+    </w:p>
+    <w:p>
+      <w:pPr>
+        <w:contextualSpacing w:val="0"/>
+        <w:rPr>
+          <w:b w:val="1"/>
+        </w:rPr>
+      </w:pPr>
+      <w:r>
+        <w:rPr>
+          <w:b w:val="1"/>
+        </w:rPr>
+        <w:drawing>
+          <wp:inline distB="114300" distT="114300" distL="114300" distR="114300">
+            <wp:extent cx="5634038" cy="3819227"/>
+            <wp:effectExtent b="0" l="0" r="0" t="0"/>
+            <wp:docPr id="9" name="image22.png"/>
+            <a:graphic>
+              <a:graphicData uri="http://schemas.openxmlformats.org/drawingml/2006/picture">
+                <pic:pic>
+                  <pic:nvPicPr>
+                    <pic:cNvPr id="0" name="image22.png"/>
+                    <pic:cNvPicPr preferRelativeResize="0"/>
+                  </pic:nvPicPr>
+                  <pic:blipFill>
+                    <a:blip r:embed="rId17"/>
+                    <a:srcRect b="0" l="0" r="0" t="0"/>
+                    <a:stretch>
+                      <a:fillRect/>
+                    </a:stretch>
+                  </pic:blipFill>
+                  <pic:spPr>
+                    <a:xfrm>
+                      <a:off x="0" y="0"/>
+                      <a:ext cx="5634038" cy="3819227"/>
+                    </a:xfrm>
+                    <a:prstGeom prst="rect"/>
+                    <a:ln/>
+                  </pic:spPr>
+                </pic:pic>
+              </a:graphicData>
+            </a:graphic>
+          </wp:inline>
+        </w:drawing>
+      </w:r>
+      <w:r>
+        <w:rPr>
+          <w:rtl w:val="0"/>
+        </w:rPr>
+      </w:r>
+    </w:p>
+    <w:p>
+      <w:pPr>
+        <w:contextualSpacing w:val="0"/>
+        <w:rPr>
+          <w:b w:val="1"/>
+        </w:rPr>
+      </w:pPr>
+      <w:r>
+        <w:rPr>
+          <w:b w:val="1"/>
+        </w:rPr>
+        <w:drawing>
+          <wp:inline distB="114300" distT="114300" distL="114300" distR="114300">
+            <wp:extent cx="5943600" cy="1193800"/>
+            <wp:effectExtent b="0" l="0" r="0" t="0"/>
+            <wp:docPr id="2" name="image8.png"/>
+            <a:graphic>
+              <a:graphicData uri="http://schemas.openxmlformats.org/drawingml/2006/picture">
+                <pic:pic>
+                  <pic:nvPicPr>
+                    <pic:cNvPr id="0" name="image8.png"/>
+                    <pic:cNvPicPr preferRelativeResize="0"/>
+                  </pic:nvPicPr>
+                  <pic:blipFill>
+                    <a:blip r:embed="rId18"/>
+                    <a:srcRect b="0" l="0" r="0" t="0"/>
+                    <a:stretch>
+                      <a:fillRect/>
+                    </a:stretch>
+                  </pic:blipFill>
+                  <pic:spPr>
+                    <a:xfrm>
+                      <a:off x="0" y="0"/>
+                      <a:ext cx="5943600" cy="1193800"/>
+                    </a:xfrm>
+                    <a:prstGeom prst="rect"/>
+                    <a:ln/>
+                  </pic:spPr>
+                </pic:pic>
+              </a:graphicData>
+            </a:graphic>
+          </wp:inline>
+        </w:drawing>
+      </w:r>
       <w:r>
         <w:rPr>
           <w:rtl w:val="0"/>

</xml_diff>